<commit_message>
Amended version of package
git-svn-id: svn://127.0.0.1/Core@6784 17c802ae-cbca-534c-9e8e-6d19a4926c45
</commit_message>
<xml_diff>
--- a/trunk/doc/readme_nm_4400_fix8.docx
+++ b/trunk/doc/readme_nm_4400_fix8.docx
@@ -457,14 +457,6 @@
         <w:gridCol w:w="6662"/>
       </w:tblGrid>
       <w:tr>
-        <w:tblPrEx>
-          <w:tblCellMar>
-            <w:top w:w="0" w:type="dxa"/>
-            <w:left w:w="0" w:type="dxa"/>
-            <w:bottom w:w="0" w:type="dxa"/>
-            <w:right w:w="0" w:type="dxa"/>
-          </w:tblCellMar>
-        </w:tblPrEx>
         <w:trPr>
           <w:cantSplit/>
           <w:tblHeader/>
@@ -549,14 +541,6 @@
         </w:tc>
       </w:tr>
       <w:tr>
-        <w:tblPrEx>
-          <w:tblCellMar>
-            <w:top w:w="0" w:type="dxa"/>
-            <w:left w:w="0" w:type="dxa"/>
-            <w:bottom w:w="0" w:type="dxa"/>
-            <w:right w:w="0" w:type="dxa"/>
-          </w:tblCellMar>
-        </w:tblPrEx>
         <w:trPr>
           <w:cantSplit/>
           <w:tblHeader/>
@@ -706,14 +690,6 @@
         </w:tc>
       </w:tr>
       <w:tr>
-        <w:tblPrEx>
-          <w:tblCellMar>
-            <w:top w:w="0" w:type="dxa"/>
-            <w:left w:w="0" w:type="dxa"/>
-            <w:bottom w:w="0" w:type="dxa"/>
-            <w:right w:w="0" w:type="dxa"/>
-          </w:tblCellMar>
-        </w:tblPrEx>
         <w:trPr>
           <w:cantSplit/>
           <w:tblHeader/>
@@ -789,14 +765,6 @@
         </w:tc>
       </w:tr>
       <w:tr>
-        <w:tblPrEx>
-          <w:tblCellMar>
-            <w:top w:w="0" w:type="dxa"/>
-            <w:left w:w="0" w:type="dxa"/>
-            <w:bottom w:w="0" w:type="dxa"/>
-            <w:right w:w="0" w:type="dxa"/>
-          </w:tblCellMar>
-        </w:tblPrEx>
         <w:trPr>
           <w:cantSplit/>
           <w:tblHeader/>
@@ -953,14 +921,6 @@
         </w:tc>
       </w:tr>
       <w:tr>
-        <w:tblPrEx>
-          <w:tblCellMar>
-            <w:top w:w="0" w:type="dxa"/>
-            <w:left w:w="0" w:type="dxa"/>
-            <w:bottom w:w="0" w:type="dxa"/>
-            <w:right w:w="0" w:type="dxa"/>
-          </w:tblCellMar>
-        </w:tblPrEx>
         <w:trPr>
           <w:cantSplit/>
           <w:tblHeader/>
@@ -1045,14 +1005,6 @@
         </w:tc>
       </w:tr>
       <w:tr>
-        <w:tblPrEx>
-          <w:tblCellMar>
-            <w:top w:w="0" w:type="dxa"/>
-            <w:left w:w="0" w:type="dxa"/>
-            <w:bottom w:w="0" w:type="dxa"/>
-            <w:right w:w="0" w:type="dxa"/>
-          </w:tblCellMar>
-        </w:tblPrEx>
         <w:trPr>
           <w:cantSplit/>
           <w:tblHeader/>
@@ -1137,14 +1089,6 @@
         </w:tc>
       </w:tr>
       <w:tr>
-        <w:tblPrEx>
-          <w:tblCellMar>
-            <w:top w:w="0" w:type="dxa"/>
-            <w:left w:w="0" w:type="dxa"/>
-            <w:bottom w:w="0" w:type="dxa"/>
-            <w:right w:w="0" w:type="dxa"/>
-          </w:tblCellMar>
-        </w:tblPrEx>
         <w:trPr>
           <w:cantSplit/>
           <w:tblHeader/>
@@ -1229,14 +1173,6 @@
         </w:tc>
       </w:tr>
       <w:tr>
-        <w:tblPrEx>
-          <w:tblCellMar>
-            <w:top w:w="0" w:type="dxa"/>
-            <w:left w:w="0" w:type="dxa"/>
-            <w:bottom w:w="0" w:type="dxa"/>
-            <w:right w:w="0" w:type="dxa"/>
-          </w:tblCellMar>
-        </w:tblPrEx>
         <w:trPr>
           <w:cantSplit/>
           <w:tblHeader/>
@@ -1394,14 +1330,6 @@
         <w:gridCol w:w="1275"/>
       </w:tblGrid>
       <w:tr>
-        <w:tblPrEx>
-          <w:tblCellMar>
-            <w:top w:w="0" w:type="dxa"/>
-            <w:left w:w="0" w:type="dxa"/>
-            <w:bottom w:w="0" w:type="dxa"/>
-            <w:right w:w="0" w:type="dxa"/>
-          </w:tblCellMar>
-        </w:tblPrEx>
         <w:trPr>
           <w:cantSplit/>
           <w:tblHeader/>
@@ -1488,14 +1416,6 @@
         </w:tc>
       </w:tr>
       <w:tr>
-        <w:tblPrEx>
-          <w:tblCellMar>
-            <w:top w:w="0" w:type="dxa"/>
-            <w:left w:w="0" w:type="dxa"/>
-            <w:bottom w:w="0" w:type="dxa"/>
-            <w:right w:w="0" w:type="dxa"/>
-          </w:tblCellMar>
-        </w:tblPrEx>
         <w:trPr>
           <w:cantSplit/>
         </w:trPr>
@@ -1577,14 +1497,6 @@
         </w:tc>
       </w:tr>
       <w:tr>
-        <w:tblPrEx>
-          <w:tblCellMar>
-            <w:top w:w="0" w:type="dxa"/>
-            <w:left w:w="0" w:type="dxa"/>
-            <w:bottom w:w="0" w:type="dxa"/>
-            <w:right w:w="0" w:type="dxa"/>
-          </w:tblCellMar>
-        </w:tblPrEx>
         <w:trPr>
           <w:cantSplit/>
         </w:trPr>
@@ -1660,20 +1572,21 @@
                 <w:sz w:val="16"/>
                 <w:szCs w:val="16"/>
               </w:rPr>
-              <w:t>2.11.1.2</w:t>
+              <w:t>2.11.1.</w:t>
+            </w:r>
+            <w:r>
+              <w:rPr>
+                <w:rFonts w:ascii="Calibri" w:hAnsi="Calibri" w:cs="Calibri"/>
+                <w:color w:val="000000"/>
+                <w:sz w:val="16"/>
+                <w:szCs w:val="16"/>
+              </w:rPr>
+              <w:t>3</w:t>
             </w:r>
           </w:p>
         </w:tc>
       </w:tr>
       <w:tr>
-        <w:tblPrEx>
-          <w:tblCellMar>
-            <w:top w:w="0" w:type="dxa"/>
-            <w:left w:w="0" w:type="dxa"/>
-            <w:bottom w:w="0" w:type="dxa"/>
-            <w:right w:w="0" w:type="dxa"/>
-          </w:tblCellMar>
-        </w:tblPrEx>
         <w:trPr>
           <w:cantSplit/>
         </w:trPr>
@@ -2087,14 +2000,6 @@
         <w:gridCol w:w="1134"/>
       </w:tblGrid>
       <w:tr>
-        <w:tblPrEx>
-          <w:tblCellMar>
-            <w:top w:w="0" w:type="dxa"/>
-            <w:left w:w="0" w:type="dxa"/>
-            <w:bottom w:w="0" w:type="dxa"/>
-            <w:right w:w="0" w:type="dxa"/>
-          </w:tblCellMar>
-        </w:tblPrEx>
         <w:trPr>
           <w:cantSplit/>
           <w:tblHeader/>
@@ -2277,14 +2182,6 @@
         </w:tc>
       </w:tr>
       <w:tr>
-        <w:tblPrEx>
-          <w:tblCellMar>
-            <w:top w:w="0" w:type="dxa"/>
-            <w:left w:w="0" w:type="dxa"/>
-            <w:bottom w:w="0" w:type="dxa"/>
-            <w:right w:w="0" w:type="dxa"/>
-          </w:tblCellMar>
-        </w:tblPrEx>
         <w:trPr>
           <w:cantSplit/>
         </w:trPr>
@@ -2398,25 +2295,7 @@
                 <w:sz w:val="16"/>
                 <w:szCs w:val="16"/>
               </w:rPr>
-              <w:t>too-many-rows was raised and was b</w:t>
-            </w:r>
-            <w:r>
-              <w:rPr>
-                <w:rFonts w:ascii="Calibri" w:hAnsi="Calibri" w:cs="Calibri"/>
-                <w:color w:val="000000"/>
-                <w:sz w:val="16"/>
-                <w:szCs w:val="16"/>
-              </w:rPr>
-              <w:t>eing handled in the same way as no data found - leading to extraneous SRIDs. Also, where the Oracle SDO SRID was null and base SDE metadata existed with a projection (in the SRTEXT of the ESRI SRID) code existed with cursors which joined on the SDO SRID wi</w:t>
-            </w:r>
-            <w:r>
-              <w:rPr>
-                <w:rFonts w:ascii="Calibri" w:hAnsi="Calibri" w:cs="Calibri"/>
-                <w:color w:val="000000"/>
-                <w:sz w:val="16"/>
-                <w:szCs w:val="16"/>
-              </w:rPr>
-              <w:t>thout an NVL - leading to no-data-found and further registrations.</w:t>
+              <w:t>too-many-rows was raised and was being handled in the same way as no data found - leading to extraneous SRIDs. Also, where the Oracle SDO SRID was null and base SDE metadata existed with a projection (in the SRTEXT of the ESRI SRID) code existed with cursors which joined on the SDO SRID without an NVL - leading to no-data-found and further registrations.</w:t>
             </w:r>
           </w:p>
         </w:tc>
@@ -2542,16 +2421,7 @@
         <w:sz w:val="14"/>
         <w:szCs w:val="14"/>
       </w:rPr>
-      <w:t>©</w:t>
-    </w:r>
-    <w:r>
-      <w:rPr>
-        <w:rFonts w:ascii="Arial" w:hAnsi="Arial" w:cs="Arial"/>
-        <w:color w:val="000000"/>
-        <w:sz w:val="14"/>
-        <w:szCs w:val="14"/>
-      </w:rPr>
-      <w:t xml:space="preserve"> </w:t>
+      <w:t xml:space="preserve">© </w:t>
     </w:r>
     <w:r>
       <w:rPr>
@@ -8595,6 +8465,7 @@
   <w:style w:type="paragraph" w:default="1" w:styleId="Normal">
     <w:name w:val="Normal"/>
     <w:qFormat/>
+    <w:rsid w:val="00535D9B"/>
   </w:style>
   <w:style w:type="character" w:default="1" w:styleId="DefaultParagraphFont">
     <w:name w:val="Default Paragraph Font"/>

</xml_diff>